<commit_message>
PHP zaglavlja i izmene SSU
</commit_message>
<xml_diff>
--- a/documentation/faza 2/player/SSU funkcionalnost igranje Basic moda igre.docx
+++ b/documentation/faza 2/player/SSU funkcionalnost igranje Basic moda igre.docx
@@ -1451,7 +1451,7 @@
             <w:t xml:space="preserve">2. Scenario </w:t>
           </w:r>
           <w:r>
-            <w:t>brisanje reportovanih pitanja</w:t>
+            <w:t>igranje Basic moda igre</w:t>
           </w:r>
           <w:r>
             <w:ptab w:relativeTo="margin" w:alignment="right" w:leader="dot"/>
@@ -1973,7 +1973,7 @@
           <w:b/>
           <w:bCs/>
         </w:rPr>
-        <w:t>brisanje reportovanih pitanja</w:t>
+        <w:t>igranje Basic moda igre</w:t>
       </w:r>
     </w:p>
     <w:p>
@@ -1990,13 +1990,7 @@
         <w:ind w:left="720"/>
       </w:pPr>
       <w:r>
-        <w:t xml:space="preserve">Administrator </w:t>
-      </w:r>
-      <w:r>
-        <w:t>briše neka od repostovanih pitanja.</w:t>
-      </w:r>
-      <w:r>
-        <w:t xml:space="preserve"> </w:t>
+        <w:t xml:space="preserve">Player bira jezik u kojem želi da igra i bira Basic mode. Player ima tri života tokom igre. Svaki pogrešan odgovor oduzima jedan život. Igra se na 10 pitanja. </w:t>
       </w:r>
     </w:p>
     <w:p>
@@ -2020,13 +2014,9 @@
       </w:r>
       <w:r>
         <w:tab/>
-        <w:t>Na početnoj strani ulazi se na opciju „</w:t>
-      </w:r>
-      <w:r>
-        <w:t>Reports</w:t>
-      </w:r>
-      <w:r>
-        <w:t>“</w:t>
+      </w:r>
+      <w:r>
+        <w:t>Biranje jezika na početnoj strani sa leve strane.</w:t>
       </w:r>
     </w:p>
     <w:p>
@@ -2036,40 +2026,84 @@
       </w:r>
       <w:r>
         <w:tab/>
-        <w:t>Prikazuje se lista svih reportovanih pitanja</w:t>
+      </w:r>
+      <w:r>
+        <w:t>Biranje Basic mode kartice.</w:t>
       </w:r>
     </w:p>
     <w:p>
       <w:r>
         <w:tab/>
-        <w:t>2.2.1</w:t>
+        <w:t>2.2.</w:t>
+      </w:r>
+      <w:r>
+        <w:t>3</w:t>
       </w:r>
       <w:r>
         <w:tab/>
       </w:r>
       <w:r>
-        <w:t>Brisanje pitanja p</w:t>
-      </w:r>
-      <w:r>
-        <w:t xml:space="preserve">ritiskom na </w:t>
-      </w:r>
-      <w:r>
-        <w:rPr>
-          <mc:AlternateContent>
-            <mc:Choice Requires="w16se"/>
-            <mc:Fallback>
-              <w:rFonts w:ascii="Segoe UI Emoji" w:eastAsia="Segoe UI Emoji" w:hAnsi="Segoe UI Emoji" w:cs="Segoe UI Emoji"/>
-            </mc:Fallback>
-          </mc:AlternateContent>
-        </w:rPr>
-        <mc:AlternateContent>
-          <mc:Choice Requires="w16se">
-            <w16se:symEx w16se:font="Segoe UI Emoji" w16se:char="1F5D1"/>
-          </mc:Choice>
-          <mc:Fallback>
-            <w:t>🗑</w:t>
-          </mc:Fallback>
-        </mc:AlternateContent>
+        <w:t>Prikaz pitanja.</w:t>
+      </w:r>
+    </w:p>
+    <w:p>
+      <w:r>
+        <w:tab/>
+        <w:t xml:space="preserve">2.2.4 </w:t>
+      </w:r>
+      <w:r>
+        <w:tab/>
+        <w:t>Korisnik unosi odgovor na pitanje.</w:t>
+      </w:r>
+    </w:p>
+    <w:p>
+      <w:r>
+        <w:tab/>
+        <w:t xml:space="preserve">2.2.5 </w:t>
+      </w:r>
+      <w:r>
+        <w:tab/>
+        <w:t xml:space="preserve">Pritiskom na dugme „Check“ proverava se ispravnost unetog odgovora. </w:t>
+      </w:r>
+    </w:p>
+    <w:p>
+      <w:r>
+        <w:tab/>
+        <w:t xml:space="preserve">2.2.6 </w:t>
+      </w:r>
+      <w:r>
+        <w:tab/>
+        <w:t>Pritiskom na dugme „Next“ prebacivanje na korak 2.2.3, ako nije kraj igre</w:t>
+      </w:r>
+    </w:p>
+    <w:p>
+      <w:r>
+        <w:tab/>
+        <w:t xml:space="preserve">2.2.7 </w:t>
+      </w:r>
+      <w:r>
+        <w:tab/>
+        <w:t>U slučaju neispravnog odgovora gubi se jedan život.</w:t>
+      </w:r>
+    </w:p>
+    <w:p>
+      <w:r>
+        <w:tab/>
+        <w:t xml:space="preserve">2.2.8 </w:t>
+      </w:r>
+      <w:r>
+        <w:tab/>
+        <w:t>U slučaju da ne postoji više života, igra se prekida, a rezultat se ne čuva</w:t>
+      </w:r>
+    </w:p>
+    <w:p>
+      <w:r>
+        <w:tab/>
+        <w:t>2.2.9</w:t>
+      </w:r>
+      <w:r>
+        <w:tab/>
+        <w:t>Čuvanje rezultata u bazi</w:t>
       </w:r>
     </w:p>
     <w:p/>
@@ -2135,7 +2169,7 @@
         <w:t xml:space="preserve"> kao </w:t>
       </w:r>
       <w:r>
-        <w:t>admin</w:t>
+        <w:t>player</w:t>
       </w:r>
       <w:r>
         <w:t xml:space="preserve">. </w:t>
@@ -2169,7 +2203,7 @@
         <w:ind w:left="360" w:firstLine="360"/>
       </w:pPr>
       <w:r>
-        <w:t>Pitanje je izbrisano iz baze.</w:t>
+        <w:t>Sačuvani rezultati igre.</w:t>
       </w:r>
     </w:p>
     <w:p/>
@@ -4783,13 +4817,6 @@
     <w:pitch w:val="fixed"/>
     <w:sig w:usb0="E00002FF" w:usb1="6AC7FDFB" w:usb2="08000012" w:usb3="00000000" w:csb0="0002009F" w:csb1="00000000"/>
   </w:font>
-  <w:font w:name="Segoe UI Emoji">
-    <w:panose1 w:val="020B0502040204020203"/>
-    <w:charset w:val="00"/>
-    <w:family w:val="swiss"/>
-    <w:pitch w:val="variable"/>
-    <w:sig w:usb0="00000003" w:usb1="02000000" w:usb2="00000000" w:usb3="00000000" w:csb0="00000001" w:csb1="00000000"/>
-  </w:font>
 </w:fonts>
 </file>
 
@@ -4813,6 +4840,7 @@
     <w:rsid w:val="0042133C"/>
     <w:rsid w:val="00533CD5"/>
     <w:rsid w:val="00586AC8"/>
+    <w:rsid w:val="00797327"/>
     <w:rsid w:val="008A6718"/>
     <w:rsid w:val="00980087"/>
     <w:rsid w:val="009A4F8F"/>
@@ -5555,16 +5583,15 @@
 </file>
 
 <file path=customXml/item2.xml><?xml version="1.0" encoding="utf-8"?>
-<b:Sources xmlns:b="http://schemas.openxmlformats.org/officeDocument/2006/bibliography" xmlns="http://schemas.openxmlformats.org/officeDocument/2006/bibliography" SelectedStyle="\APASixthEditionOfficeOnline.xsl" StyleName="APA" Version="6"/>
+<?mso-contentType ?>
+<FormTemplates xmlns="http://schemas.microsoft.com/sharepoint/v3/contenttype/forms">
+  <Display>DocumentLibraryForm</Display>
+  <Edit>DocumentLibraryForm</Edit>
+  <New>DocumentLibraryForm</New>
+</FormTemplates>
 </file>
 
 <file path=customXml/item3.xml><?xml version="1.0" encoding="utf-8"?>
-<p:properties xmlns:p="http://schemas.microsoft.com/office/2006/metadata/properties" xmlns:xsi="http://www.w3.org/2001/XMLSchema-instance" xmlns:pc="http://schemas.microsoft.com/office/infopath/2007/PartnerControls">
-  <documentManagement/>
-</p:properties>
-</file>
-
-<file path=customXml/item4.xml><?xml version="1.0" encoding="utf-8"?>
 <ct:contentTypeSchema xmlns:ct="http://schemas.microsoft.com/office/2006/metadata/contentType" xmlns:ma="http://schemas.microsoft.com/office/2006/metadata/properties/metaAttributes" ct:_="" ma:_="" ma:contentTypeName="Document" ma:contentTypeID="0x0101000D2947A94FEEBE478151FA511FFD9C08" ma:contentTypeVersion="4" ma:contentTypeDescription="Create a new document." ma:contentTypeScope="" ma:versionID="745845fba2787eca3f4e5a8a549a63e4">
   <xsd:schema xmlns:xsd="http://www.w3.org/2001/XMLSchema" xmlns:xs="http://www.w3.org/2001/XMLSchema" xmlns:p="http://schemas.microsoft.com/office/2006/metadata/properties" xmlns:ns2="3dff4e25-c7b0-47d1-a5f2-570b25974a04" targetNamespace="http://schemas.microsoft.com/office/2006/metadata/properties" ma:root="true" ma:fieldsID="3eb638f080e042c84e5ab20f2e460229" ns2:_="">
     <xsd:import namespace="3dff4e25-c7b0-47d1-a5f2-570b25974a04"/>
@@ -5710,13 +5737,14 @@
 </ct:contentTypeSchema>
 </file>
 
+<file path=customXml/item4.xml><?xml version="1.0" encoding="utf-8"?>
+<p:properties xmlns:p="http://schemas.microsoft.com/office/2006/metadata/properties" xmlns:xsi="http://www.w3.org/2001/XMLSchema-instance" xmlns:pc="http://schemas.microsoft.com/office/infopath/2007/PartnerControls">
+  <documentManagement/>
+</p:properties>
+</file>
+
 <file path=customXml/item5.xml><?xml version="1.0" encoding="utf-8"?>
-<?mso-contentType ?>
-<FormTemplates xmlns="http://schemas.microsoft.com/sharepoint/v3/contenttype/forms">
-  <Display>DocumentLibraryForm</Display>
-  <Edit>DocumentLibraryForm</Edit>
-  <New>DocumentLibraryForm</New>
-</FormTemplates>
+<b:Sources xmlns:b="http://schemas.openxmlformats.org/officeDocument/2006/bibliography" xmlns="http://schemas.openxmlformats.org/officeDocument/2006/bibliography" SelectedStyle="\APASixthEditionOfficeOnline.xsl" StyleName="APA" Version="6"/>
 </file>
 
 <file path=customXml/itemProps1.xml><?xml version="1.0" encoding="utf-8"?>
@@ -5728,23 +5756,14 @@
 </file>
 
 <file path=customXml/itemProps2.xml><?xml version="1.0" encoding="utf-8"?>
-<ds:datastoreItem xmlns:ds="http://schemas.openxmlformats.org/officeDocument/2006/customXml" ds:itemID="{865D81D5-92C5-4FAE-8CB4-353DEC7D577A}">
+<ds:datastoreItem xmlns:ds="http://schemas.openxmlformats.org/officeDocument/2006/customXml" ds:itemID="{66EFFBED-169B-4275-8823-A1F063372E23}">
   <ds:schemaRefs>
-    <ds:schemaRef ds:uri="http://schemas.openxmlformats.org/officeDocument/2006/bibliography"/>
+    <ds:schemaRef ds:uri="http://schemas.microsoft.com/sharepoint/v3/contenttype/forms"/>
   </ds:schemaRefs>
 </ds:datastoreItem>
 </file>
 
 <file path=customXml/itemProps3.xml><?xml version="1.0" encoding="utf-8"?>
-<ds:datastoreItem xmlns:ds="http://schemas.openxmlformats.org/officeDocument/2006/customXml" ds:itemID="{C95FC423-2D33-467A-8E43-96BBC98A36B4}">
-  <ds:schemaRefs>
-    <ds:schemaRef ds:uri="http://schemas.microsoft.com/office/2006/metadata/properties"/>
-    <ds:schemaRef ds:uri="http://schemas.microsoft.com/office/infopath/2007/PartnerControls"/>
-  </ds:schemaRefs>
-</ds:datastoreItem>
-</file>
-
-<file path=customXml/itemProps4.xml><?xml version="1.0" encoding="utf-8"?>
 <ds:datastoreItem xmlns:ds="http://schemas.openxmlformats.org/officeDocument/2006/customXml" ds:itemID="{C035D5B3-D451-4533-ADEF-48259CB80223}">
   <ds:schemaRefs>
     <ds:schemaRef ds:uri="http://schemas.microsoft.com/office/2006/metadata/contentType"/>
@@ -5762,10 +5781,19 @@
 </ds:datastoreItem>
 </file>
 
+<file path=customXml/itemProps4.xml><?xml version="1.0" encoding="utf-8"?>
+<ds:datastoreItem xmlns:ds="http://schemas.openxmlformats.org/officeDocument/2006/customXml" ds:itemID="{C95FC423-2D33-467A-8E43-96BBC98A36B4}">
+  <ds:schemaRefs>
+    <ds:schemaRef ds:uri="http://schemas.microsoft.com/office/2006/metadata/properties"/>
+    <ds:schemaRef ds:uri="http://schemas.microsoft.com/office/infopath/2007/PartnerControls"/>
+  </ds:schemaRefs>
+</ds:datastoreItem>
+</file>
+
 <file path=customXml/itemProps5.xml><?xml version="1.0" encoding="utf-8"?>
-<ds:datastoreItem xmlns:ds="http://schemas.openxmlformats.org/officeDocument/2006/customXml" ds:itemID="{66EFFBED-169B-4275-8823-A1F063372E23}">
+<ds:datastoreItem xmlns:ds="http://schemas.openxmlformats.org/officeDocument/2006/customXml" ds:itemID="{865D81D5-92C5-4FAE-8CB4-353DEC7D577A}">
   <ds:schemaRefs>
-    <ds:schemaRef ds:uri="http://schemas.microsoft.com/sharepoint/v3/contenttype/forms"/>
+    <ds:schemaRef ds:uri="http://schemas.openxmlformats.org/officeDocument/2006/bibliography"/>
   </ds:schemaRefs>
 </ds:datastoreItem>
 </file>
</xml_diff>